<commit_message>
updated docs for exercise 4
</commit_message>
<xml_diff>
--- a/Übung_4/Abgabe/Assignment_04 (Marco Prescher).docx
+++ b/Übung_4/Abgabe/Assignment_04 (Marco Prescher).docx
@@ -49,6 +49,64 @@
         <w:rPr>
           <w:lang w:val="de-AT"/>
         </w:rPr>
+        <w:t xml:space="preserve">Die Webseite kann man ganz normal aufrufen indem man das index.html öffnet. Das funktioniert auch alles direkt über die sub HTML files. </w:t>
+      </w:r>
+      <w:r>
+        <w:rPr>
+          <w:lang w:val="de-AT"/>
+        </w:rPr>
+        <w:br/>
+        <w:t xml:space="preserve">Wenn man über einen WebServer auf die files zugreifen will kann man einfach auf ebene des webroot folders den WebServer betreiben, dann ist das standart index.html file über </w:t>
+      </w:r>
+      <w:hyperlink r:id="rId8" w:history="1">
+        <w:r>
+          <w:rPr>
+            <w:rStyle w:val="Hyperlink"/>
+            <w:lang w:val="de-AT"/>
+          </w:rPr>
+          <w:t>http://localhost:8080/index.html</w:t>
+        </w:r>
+      </w:hyperlink>
+      <w:r>
+        <w:rPr>
+          <w:b/>
+          <w:bCs/>
+          <w:lang w:val="de-AT"/>
+        </w:rPr>
+        <w:t xml:space="preserve"> </w:t>
+      </w:r>
+      <w:r>
+        <w:rPr>
+          <w:lang w:val="de-AT"/>
+        </w:rPr>
+        <w:t xml:space="preserve">erreichbar. Die sub HTML files sind unter </w:t>
+      </w:r>
+      <w:hyperlink r:id="rId9" w:history="1">
+        <w:r>
+          <w:rPr>
+            <w:rStyle w:val="Hyperlink"/>
+            <w:lang w:val="de-AT"/>
+          </w:rPr>
+          <w:t>http://localhost:8080/clubs/&lt;filename&gt;.html</w:t>
+        </w:r>
+      </w:hyperlink>
+      <w:r>
+        <w:rPr>
+          <w:lang w:val="de-AT"/>
+        </w:rPr>
+        <w:t xml:space="preserve"> erreichbar.</w:t>
+      </w:r>
+    </w:p>
+    <w:p>
+      <w:pPr>
+        <w:rPr>
+          <w:lang w:val="de-AT"/>
+        </w:rPr>
+      </w:pPr>
+      <w:r>
+        <w:rPr>
+          <w:lang w:val="de-AT"/>
+        </w:rPr>
         <w:br/>
       </w:r>
       <w:r>
@@ -70,6 +128,13 @@
         </w:rPr>
         <w:t xml:space="preserve"> (bzw. Es liegen alle files im webroot folder)</w:t>
       </w:r>
+    </w:p>
+    <w:p>
+      <w:pPr>
+        <w:rPr>
+          <w:lang w:val="de-AT"/>
+        </w:rPr>
+      </w:pPr>
     </w:p>
     <w:p>
       <w:pPr>
@@ -114,20 +179,401 @@
         </w:rPr>
         <w:t>Meta-Tags</w:t>
       </w:r>
-    </w:p>
-    <w:p>
-      <w:pPr>
-        <w:rPr>
-          <w:lang w:val="de-AT"/>
-        </w:rPr>
-      </w:pPr>
-    </w:p>
-    <w:p>
-      <w:pPr>
-        <w:rPr>
-          <w:lang w:val="de-AT"/>
-        </w:rPr>
-      </w:pPr>
+      <w:r>
+        <w:rPr>
+          <w:b/>
+          <w:bCs/>
+          <w:lang w:val="de-AT"/>
+        </w:rPr>
+        <w:br/>
+      </w:r>
+      <w:r>
+        <w:rPr>
+          <w:b/>
+          <w:bCs/>
+          <w:lang w:val="de-AT"/>
+        </w:rPr>
+        <w:br/>
+      </w:r>
+      <w:r>
+        <w:rPr>
+          <w:b/>
+          <w:bCs/>
+          <w:lang w:val="de-AT"/>
+        </w:rPr>
+        <w:t xml:space="preserve">Welche Möglichkeiten haben Sie, Ihre Web-Site bei Suchmaschinen bekannt zu machen? </w:t>
+      </w:r>
+    </w:p>
+    <w:p>
+      <w:pPr>
+        <w:rPr>
+          <w:lang w:val="de-AT"/>
+        </w:rPr>
+      </w:pPr>
+      <w:r>
+        <w:rPr>
+          <w:lang w:val="de-AT"/>
+        </w:rPr>
+        <w:t xml:space="preserve">Es gibt da verschiedene möglickeiten, zum einen gibt es da die sogenannten Meta-Tags. </w:t>
+      </w:r>
+      <w:r>
+        <w:rPr>
+          <w:lang w:val="de-AT"/>
+        </w:rPr>
+        <w:t>Es gibt vier Haupt</w:t>
+      </w:r>
+      <w:r>
+        <w:rPr>
+          <w:lang w:val="de-AT"/>
+        </w:rPr>
+        <w:t xml:space="preserve"> M</w:t>
+      </w:r>
+      <w:r>
+        <w:rPr>
+          <w:lang w:val="de-AT"/>
+        </w:rPr>
+        <w:t>eta-Tags.</w:t>
+      </w:r>
+    </w:p>
+    <w:p>
+      <w:pPr>
+        <w:pStyle w:val="ListParagraph"/>
+        <w:numPr>
+          <w:ilvl w:val="0"/>
+          <w:numId w:val="6"/>
+        </w:numPr>
+        <w:rPr>
+          <w:lang w:val="de-AT"/>
+        </w:rPr>
+      </w:pPr>
+      <w:r>
+        <w:rPr>
+          <w:i/>
+          <w:iCs/>
+          <w:lang w:val="de-AT"/>
+        </w:rPr>
+        <w:t xml:space="preserve">Meta Keywords Attribute </w:t>
+      </w:r>
+      <w:r>
+        <w:rPr>
+          <w:i/>
+          <w:iCs/>
+          <w:lang w:val="de-AT"/>
+        </w:rPr>
+        <w:br/>
+      </w:r>
+      <w:r>
+        <w:rPr>
+          <w:lang w:val="de-AT"/>
+        </w:rPr>
+        <w:t>Eine Reihe von Schlüsselwörtern, die Sie für die betreffende Seite als relevant erachten.</w:t>
+      </w:r>
+      <w:r>
+        <w:rPr>
+          <w:lang w:val="de-AT"/>
+        </w:rPr>
+        <w:t xml:space="preserve"> </w:t>
+      </w:r>
+    </w:p>
+    <w:p>
+      <w:pPr>
+        <w:pStyle w:val="ListParagraph"/>
+        <w:numPr>
+          <w:ilvl w:val="0"/>
+          <w:numId w:val="6"/>
+        </w:numPr>
+        <w:rPr>
+          <w:lang w:val="de-AT"/>
+        </w:rPr>
+      </w:pPr>
+      <w:r>
+        <w:rPr>
+          <w:i/>
+          <w:iCs/>
+          <w:lang w:val="de-AT"/>
+        </w:rPr>
+        <w:t xml:space="preserve">Title Tag </w:t>
+      </w:r>
+      <w:r>
+        <w:rPr>
+          <w:i/>
+          <w:iCs/>
+          <w:lang w:val="de-AT"/>
+        </w:rPr>
+        <w:br/>
+      </w:r>
+      <w:r>
+        <w:rPr>
+          <w:lang w:val="de-AT"/>
+        </w:rPr>
+        <w:t>Dies ist der Text, der oben in Ihrem Browser angezeigt wird. Suchmaschinen sehen diesen Text als "Titel" Ihrer Seite.</w:t>
+      </w:r>
+    </w:p>
+    <w:p>
+      <w:pPr>
+        <w:pStyle w:val="ListParagraph"/>
+        <w:numPr>
+          <w:ilvl w:val="0"/>
+          <w:numId w:val="6"/>
+        </w:numPr>
+        <w:rPr>
+          <w:lang w:val="de-AT"/>
+        </w:rPr>
+      </w:pPr>
+      <w:r>
+        <w:rPr>
+          <w:i/>
+          <w:iCs/>
+          <w:lang w:val="de-AT"/>
+        </w:rPr>
+        <w:t>Meta Description Attribute</w:t>
+      </w:r>
+      <w:r>
+        <w:rPr>
+          <w:lang w:val="de-AT"/>
+        </w:rPr>
+        <w:t xml:space="preserve"> </w:t>
+      </w:r>
+      <w:r>
+        <w:rPr>
+          <w:lang w:val="de-AT"/>
+        </w:rPr>
+        <w:br/>
+      </w:r>
+      <w:r>
+        <w:rPr>
+          <w:lang w:val="de-AT"/>
+        </w:rPr>
+        <w:t>Eine kurze Beschreibung der Seite.</w:t>
+      </w:r>
+    </w:p>
+    <w:p>
+      <w:pPr>
+        <w:pStyle w:val="ListParagraph"/>
+        <w:numPr>
+          <w:ilvl w:val="0"/>
+          <w:numId w:val="6"/>
+        </w:numPr>
+        <w:rPr>
+          <w:lang w:val="de-AT"/>
+        </w:rPr>
+      </w:pPr>
+      <w:r>
+        <w:rPr>
+          <w:i/>
+          <w:iCs/>
+          <w:lang w:val="de-AT"/>
+        </w:rPr>
+        <w:t>Meta Robots Attribute</w:t>
+      </w:r>
+      <w:r>
+        <w:rPr>
+          <w:lang w:val="de-AT"/>
+        </w:rPr>
+        <w:t xml:space="preserve"> </w:t>
+      </w:r>
+      <w:r>
+        <w:rPr>
+          <w:lang w:val="de-AT"/>
+        </w:rPr>
+        <w:br/>
+      </w:r>
+      <w:r>
+        <w:rPr>
+          <w:lang w:val="de-AT"/>
+        </w:rPr>
+        <w:t>Ein Hinweis für Suchmaschinen-Crawler (Roboter oder "Bots"), was sie mit der Seite machen sollen.</w:t>
+      </w:r>
+    </w:p>
+    <w:p>
+      <w:pPr>
+        <w:rPr>
+          <w:lang w:val="de-AT"/>
+        </w:rPr>
+      </w:pPr>
+      <w:r>
+        <w:rPr>
+          <w:lang w:val="de-AT"/>
+        </w:rPr>
+        <w:t>dann gibt es noch google adwords mit dem man online Werbung für die Webseite online schalten kann etc..</w:t>
+      </w:r>
+    </w:p>
+    <w:p>
+      <w:pPr>
+        <w:rPr>
+          <w:lang w:val="de-AT"/>
+        </w:rPr>
+      </w:pPr>
+    </w:p>
+    <w:p>
+      <w:pPr>
+        <w:rPr>
+          <w:b/>
+          <w:bCs/>
+          <w:lang w:val="de-AT"/>
+        </w:rPr>
+      </w:pPr>
+      <w:r>
+        <w:rPr>
+          <w:b/>
+          <w:bCs/>
+          <w:lang w:val="de-AT"/>
+        </w:rPr>
+        <w:t xml:space="preserve">Wie erfahren Suchmaschinen von Änderungen auf Webseiten? </w:t>
+      </w:r>
+    </w:p>
+    <w:p>
+      <w:pPr>
+        <w:rPr>
+          <w:lang w:val="de-AT"/>
+        </w:rPr>
+      </w:pPr>
+      <w:r>
+        <w:rPr>
+          <w:lang w:val="de-AT"/>
+        </w:rPr>
+        <w:t xml:space="preserve">Wie oben schon bei dem Robots Meta Tag gesagt gibt es hier die sogenannten </w:t>
+      </w:r>
+      <w:r>
+        <w:rPr>
+          <w:lang w:val="de-AT"/>
+        </w:rPr>
+        <w:t>Suchmaschinen-Crawler</w:t>
+      </w:r>
+      <w:r>
+        <w:rPr>
+          <w:lang w:val="de-AT"/>
+        </w:rPr>
+        <w:t>. Diese Methode nennt sich Crawling, dabei schickt die Suchmaschine ein Team von Robotern aus um neue und aktualisierte Inhalte zu finden.</w:t>
+      </w:r>
+    </w:p>
+    <w:p>
+      <w:pPr>
+        <w:rPr>
+          <w:lang w:val="de-AT"/>
+        </w:rPr>
+      </w:pPr>
+    </w:p>
+    <w:p>
+      <w:pPr>
+        <w:rPr>
+          <w:lang w:val="de-AT"/>
+        </w:rPr>
+      </w:pPr>
+    </w:p>
+    <w:p>
+      <w:pPr>
+        <w:rPr>
+          <w:lang w:val="de-AT"/>
+        </w:rPr>
+      </w:pPr>
+    </w:p>
+    <w:p>
+      <w:pPr>
+        <w:rPr>
+          <w:lang w:val="de-AT"/>
+        </w:rPr>
+      </w:pPr>
+    </w:p>
+    <w:p>
+      <w:pPr>
+        <w:rPr>
+          <w:lang w:val="de-AT"/>
+        </w:rPr>
+      </w:pPr>
+    </w:p>
+    <w:p>
+      <w:pPr>
+        <w:rPr>
+          <w:lang w:val="de-AT"/>
+        </w:rPr>
+      </w:pPr>
+    </w:p>
+    <w:p>
+      <w:pPr>
+        <w:rPr>
+          <w:b/>
+          <w:bCs/>
+          <w:lang w:val="de-AT"/>
+        </w:rPr>
+      </w:pPr>
+      <w:r>
+        <w:rPr>
+          <w:b/>
+          <w:bCs/>
+          <w:lang w:val="de-AT"/>
+        </w:rPr>
+        <w:t>Können Sie den Eintrag Ihrer Webseite in Suchmaschinen verhindern</w:t>
+      </w:r>
+      <w:r>
+        <w:rPr>
+          <w:b/>
+          <w:bCs/>
+          <w:lang w:val="de-AT"/>
+        </w:rPr>
+        <w:t>?</w:t>
+      </w:r>
+    </w:p>
+    <w:p>
+      <w:pPr>
+        <w:rPr>
+          <w:lang w:val="de-AT"/>
+        </w:rPr>
+      </w:pPr>
+      <w:r>
+        <w:rPr>
+          <w:lang w:val="de-AT"/>
+        </w:rPr>
+        <w:t xml:space="preserve">Hier gibt es zum beispiel den Meta-Tag </w:t>
+      </w:r>
+      <w:r>
+        <w:rPr>
+          <w:i/>
+          <w:iCs/>
+          <w:lang w:val="de-AT"/>
+        </w:rPr>
+        <w:t>No Index</w:t>
+      </w:r>
+      <w:r>
+        <w:rPr>
+          <w:i/>
+          <w:iCs/>
+          <w:lang w:val="de-AT"/>
+        </w:rPr>
+        <w:t xml:space="preserve">. </w:t>
+      </w:r>
+      <w:r>
+        <w:rPr>
+          <w:lang w:val="de-AT"/>
+        </w:rPr>
+        <w:t>Dieser Tag</w:t>
+      </w:r>
+      <w:r>
+        <w:rPr>
+          <w:lang w:val="de-AT"/>
+        </w:rPr>
+        <w:t xml:space="preserve"> teilt Suchmaschinen mit, dass die Seite nicht indexiert werden soll.</w:t>
+      </w:r>
+    </w:p>
+    <w:p>
+      <w:pPr>
+        <w:rPr>
+          <w:lang w:val="de-AT"/>
+        </w:rPr>
+      </w:pPr>
+    </w:p>
+    <w:p>
+      <w:pPr>
+        <w:rPr>
+          <w:lang w:val="de-AT"/>
+        </w:rPr>
+      </w:pPr>
+      <w:r>
+        <w:rPr>
+          <w:lang w:val="de-AT"/>
+        </w:rPr>
+        <w:t xml:space="preserve">Meta-Tags im </w:t>
+      </w:r>
       <w:r>
         <w:rPr>
           <w:lang w:val="de-AT"/>
@@ -139,30 +585,103 @@
           <w:lang w:val="de-AT"/>
         </w:rPr>
         <w:br/>
-        <w:t>Siehe beigelegte</w:t>
-      </w:r>
-      <w:r>
-        <w:rPr>
-          <w:lang w:val="de-AT"/>
-        </w:rPr>
-        <w:t xml:space="preserve"> .css files</w:t>
-      </w:r>
-      <w:r>
-        <w:rPr>
-          <w:lang w:val="de-AT"/>
-        </w:rPr>
-        <w:t>.</w:t>
-      </w:r>
-      <w:r>
-        <w:rPr>
-          <w:lang w:val="de-AT"/>
-        </w:rPr>
-        <w:t xml:space="preserve"> (bzw. Es liegen alle files im webroot folder)</w:t>
-      </w:r>
+        <w:t>Siehe beigelegte .html files. (bzw. Es liegen alle files im webroot folder)</w:t>
+      </w:r>
+    </w:p>
+    <w:p>
+      <w:pPr>
+        <w:rPr>
+          <w:lang w:val="de-AT"/>
+        </w:rPr>
+      </w:pPr>
+    </w:p>
+    <w:p>
+      <w:pPr>
+        <w:pStyle w:val="Footer"/>
+        <w:rPr>
+          <w:lang w:val="de-AT"/>
+        </w:rPr>
+      </w:pPr>
+      <w:r>
+        <w:rPr>
+          <w:lang w:val="de-AT"/>
+        </w:rPr>
+        <w:t>Verwendete s</w:t>
+      </w:r>
+      <w:r>
+        <w:rPr>
+          <w:lang w:val="de-AT"/>
+        </w:rPr>
+        <w:t>ource</w:t>
+      </w:r>
+      <w:r>
+        <w:rPr>
+          <w:lang w:val="de-AT"/>
+        </w:rPr>
+        <w:t>n</w:t>
+      </w:r>
+      <w:r>
+        <w:rPr>
+          <w:lang w:val="de-AT"/>
+        </w:rPr>
+        <w:t>:</w:t>
+      </w:r>
+      <w:r>
+        <w:rPr>
+          <w:lang w:val="de-AT"/>
+        </w:rPr>
+        <w:br/>
+      </w:r>
+      <w:hyperlink r:id="rId10" w:history="1">
+        <w:r>
+          <w:rPr>
+            <w:rStyle w:val="Hyperlink"/>
+            <w:lang w:val="de-AT"/>
+          </w:rPr>
+          <w:t>https://knowledge.hubspot.com/de/reports/how-do-i-block-pages-from-being-indexed-by-search-engines</w:t>
+        </w:r>
+      </w:hyperlink>
+      <w:r>
+        <w:rPr>
+          <w:lang w:val="de-AT"/>
+        </w:rPr>
+        <w:br/>
+      </w:r>
+      <w:hyperlink r:id="rId11" w:history="1">
+        <w:r>
+          <w:rPr>
+            <w:rStyle w:val="Hyperlink"/>
+            <w:lang w:val="de-AT"/>
+          </w:rPr>
+          <w:t>https://moz.com/beginners-guide-to-seo/how-search-engines-operate</w:t>
+        </w:r>
+      </w:hyperlink>
+      <w:r>
+        <w:rPr>
+          <w:lang w:val="de-AT"/>
+        </w:rPr>
+        <w:br/>
+      </w:r>
+      <w:hyperlink r:id="rId12" w:history="1">
+        <w:r>
+          <w:rPr>
+            <w:rStyle w:val="Hyperlink"/>
+            <w:lang w:val="de-AT"/>
+          </w:rPr>
+          <w:t>https://www.wordstream.com/meta-tags</w:t>
+        </w:r>
+      </w:hyperlink>
+    </w:p>
+    <w:p>
+      <w:pPr>
+        <w:rPr>
+          <w:lang w:val="de-AT"/>
+        </w:rPr>
+      </w:pPr>
     </w:p>
     <w:sectPr>
-      <w:headerReference w:type="default" r:id="rId8"/>
-      <w:footerReference w:type="default" r:id="rId9"/>
+      <w:headerReference w:type="default" r:id="rId13"/>
+      <w:footerReference w:type="default" r:id="rId14"/>
       <w:pgSz w:w="11906" w:h="16838"/>
       <w:pgMar w:top="1417" w:right="1417" w:bottom="1134" w:left="1417" w:header="708" w:footer="708" w:gutter="0"/>
       <w:cols w:space="708"/>
@@ -345,11 +864,6 @@
       </w:p>
     </w:sdtContent>
   </w:sdt>
-  <w:p>
-    <w:pPr>
-      <w:pStyle w:val="Footer"/>
-    </w:pPr>
-  </w:p>
 </w:ftr>
 </file>
 
@@ -701,6 +1215,119 @@
     </w:lvl>
   </w:abstractNum>
   <w:abstractNum w:abstractNumId="3" w15:restartNumberingAfterBreak="0">
+    <w:nsid w:val="4D8F24EE"/>
+    <w:multiLevelType w:val="hybridMultilevel"/>
+    <w:tmpl w:val="DF927A18"/>
+    <w:lvl w:ilvl="0" w:tplc="08090001">
+      <w:start w:val="1"/>
+      <w:numFmt w:val="bullet"/>
+      <w:lvlText w:val=""/>
+      <w:lvlJc w:val="left"/>
+      <w:pPr>
+        <w:ind w:left="720" w:hanging="360"/>
+      </w:pPr>
+      <w:rPr>
+        <w:rFonts w:ascii="Symbol" w:hAnsi="Symbol" w:hint="default"/>
+      </w:rPr>
+    </w:lvl>
+    <w:lvl w:ilvl="1" w:tplc="08090003" w:tentative="1">
+      <w:start w:val="1"/>
+      <w:numFmt w:val="bullet"/>
+      <w:lvlText w:val="o"/>
+      <w:lvlJc w:val="left"/>
+      <w:pPr>
+        <w:ind w:left="1440" w:hanging="360"/>
+      </w:pPr>
+      <w:rPr>
+        <w:rFonts w:ascii="Courier New" w:hAnsi="Courier New" w:cs="Courier New" w:hint="default"/>
+      </w:rPr>
+    </w:lvl>
+    <w:lvl w:ilvl="2" w:tplc="08090005" w:tentative="1">
+      <w:start w:val="1"/>
+      <w:numFmt w:val="bullet"/>
+      <w:lvlText w:val=""/>
+      <w:lvlJc w:val="left"/>
+      <w:pPr>
+        <w:ind w:left="2160" w:hanging="360"/>
+      </w:pPr>
+      <w:rPr>
+        <w:rFonts w:ascii="Wingdings" w:hAnsi="Wingdings" w:hint="default"/>
+      </w:rPr>
+    </w:lvl>
+    <w:lvl w:ilvl="3" w:tplc="08090001" w:tentative="1">
+      <w:start w:val="1"/>
+      <w:numFmt w:val="bullet"/>
+      <w:lvlText w:val=""/>
+      <w:lvlJc w:val="left"/>
+      <w:pPr>
+        <w:ind w:left="2880" w:hanging="360"/>
+      </w:pPr>
+      <w:rPr>
+        <w:rFonts w:ascii="Symbol" w:hAnsi="Symbol" w:hint="default"/>
+      </w:rPr>
+    </w:lvl>
+    <w:lvl w:ilvl="4" w:tplc="08090003" w:tentative="1">
+      <w:start w:val="1"/>
+      <w:numFmt w:val="bullet"/>
+      <w:lvlText w:val="o"/>
+      <w:lvlJc w:val="left"/>
+      <w:pPr>
+        <w:ind w:left="3600" w:hanging="360"/>
+      </w:pPr>
+      <w:rPr>
+        <w:rFonts w:ascii="Courier New" w:hAnsi="Courier New" w:cs="Courier New" w:hint="default"/>
+      </w:rPr>
+    </w:lvl>
+    <w:lvl w:ilvl="5" w:tplc="08090005" w:tentative="1">
+      <w:start w:val="1"/>
+      <w:numFmt w:val="bullet"/>
+      <w:lvlText w:val=""/>
+      <w:lvlJc w:val="left"/>
+      <w:pPr>
+        <w:ind w:left="4320" w:hanging="360"/>
+      </w:pPr>
+      <w:rPr>
+        <w:rFonts w:ascii="Wingdings" w:hAnsi="Wingdings" w:hint="default"/>
+      </w:rPr>
+    </w:lvl>
+    <w:lvl w:ilvl="6" w:tplc="08090001" w:tentative="1">
+      <w:start w:val="1"/>
+      <w:numFmt w:val="bullet"/>
+      <w:lvlText w:val=""/>
+      <w:lvlJc w:val="left"/>
+      <w:pPr>
+        <w:ind w:left="5040" w:hanging="360"/>
+      </w:pPr>
+      <w:rPr>
+        <w:rFonts w:ascii="Symbol" w:hAnsi="Symbol" w:hint="default"/>
+      </w:rPr>
+    </w:lvl>
+    <w:lvl w:ilvl="7" w:tplc="08090003" w:tentative="1">
+      <w:start w:val="1"/>
+      <w:numFmt w:val="bullet"/>
+      <w:lvlText w:val="o"/>
+      <w:lvlJc w:val="left"/>
+      <w:pPr>
+        <w:ind w:left="5760" w:hanging="360"/>
+      </w:pPr>
+      <w:rPr>
+        <w:rFonts w:ascii="Courier New" w:hAnsi="Courier New" w:cs="Courier New" w:hint="default"/>
+      </w:rPr>
+    </w:lvl>
+    <w:lvl w:ilvl="8" w:tplc="08090005" w:tentative="1">
+      <w:start w:val="1"/>
+      <w:numFmt w:val="bullet"/>
+      <w:lvlText w:val=""/>
+      <w:lvlJc w:val="left"/>
+      <w:pPr>
+        <w:ind w:left="6480" w:hanging="360"/>
+      </w:pPr>
+      <w:rPr>
+        <w:rFonts w:ascii="Wingdings" w:hAnsi="Wingdings" w:hint="default"/>
+      </w:rPr>
+    </w:lvl>
+  </w:abstractNum>
+  <w:abstractNum w:abstractNumId="4" w15:restartNumberingAfterBreak="0">
     <w:nsid w:val="58D95741"/>
     <w:multiLevelType w:val="hybridMultilevel"/>
     <w:tmpl w:val="6C488A4E"/>
@@ -789,7 +1416,7 @@
       </w:pPr>
     </w:lvl>
   </w:abstractNum>
-  <w:abstractNum w:abstractNumId="4" w15:restartNumberingAfterBreak="0">
+  <w:abstractNum w:abstractNumId="5" w15:restartNumberingAfterBreak="0">
     <w:nsid w:val="59E570DE"/>
     <w:multiLevelType w:val="hybridMultilevel"/>
     <w:tmpl w:val="1098E468"/>
@@ -885,12 +1512,15 @@
     <w:abstractNumId w:val="1"/>
   </w:num>
   <w:num w:numId="3">
-    <w:abstractNumId w:val="4"/>
+    <w:abstractNumId w:val="5"/>
   </w:num>
   <w:num w:numId="4">
     <w:abstractNumId w:val="2"/>
   </w:num>
   <w:num w:numId="5">
+    <w:abstractNumId w:val="4"/>
+  </w:num>
+  <w:num w:numId="6">
     <w:abstractNumId w:val="3"/>
   </w:num>
 </w:numbering>

</xml_diff>

<commit_message>
delete zip files and finished assignment 4
</commit_message>
<xml_diff>
--- a/Übung_4/Abgabe/Assignment_04 (Marco Prescher).docx
+++ b/Übung_4/Abgabe/Assignment_04 (Marco Prescher).docx
@@ -252,7 +252,7 @@
           <w:iCs/>
           <w:lang w:val="de-AT"/>
         </w:rPr>
-        <w:t xml:space="preserve">Meta Keywords Attribute </w:t>
+        <w:t xml:space="preserve">Keywords </w:t>
       </w:r>
       <w:r>
         <w:rPr>
@@ -260,19 +260,21 @@
           <w:iCs/>
           <w:lang w:val="de-AT"/>
         </w:rPr>
+        <w:t>Tag</w:t>
+      </w:r>
+      <w:r>
+        <w:rPr>
+          <w:i/>
+          <w:iCs/>
+          <w:lang w:val="de-AT"/>
+        </w:rPr>
         <w:br/>
       </w:r>
       <w:r>
         <w:rPr>
           <w:lang w:val="de-AT"/>
         </w:rPr>
-        <w:t>Eine Reihe von Schlüsselwörtern, die Sie für die betreffende Seite als relevant erachten.</w:t>
-      </w:r>
-      <w:r>
-        <w:rPr>
-          <w:lang w:val="de-AT"/>
-        </w:rPr>
-        <w:t xml:space="preserve"> </w:t>
+        <w:t xml:space="preserve">Eine Reihe von Schlüsselwörtern, die Sie für die betreffende Seite als relevant erachten. </w:t>
       </w:r>
     </w:p>
     <w:p>
@@ -326,7 +328,15 @@
           <w:iCs/>
           <w:lang w:val="de-AT"/>
         </w:rPr>
-        <w:t>Meta Description Attribute</w:t>
+        <w:t xml:space="preserve">Description </w:t>
+      </w:r>
+      <w:r>
+        <w:rPr>
+          <w:i/>
+          <w:iCs/>
+          <w:lang w:val="de-AT"/>
+        </w:rPr>
+        <w:t>Tag</w:t>
       </w:r>
       <w:r>
         <w:rPr>
@@ -339,11 +349,6 @@
           <w:lang w:val="de-AT"/>
         </w:rPr>
         <w:br/>
-      </w:r>
-      <w:r>
-        <w:rPr>
-          <w:lang w:val="de-AT"/>
-        </w:rPr>
         <w:t>Eine kurze Beschreibung der Seite.</w:t>
       </w:r>
     </w:p>
@@ -364,7 +369,15 @@
           <w:iCs/>
           <w:lang w:val="de-AT"/>
         </w:rPr>
-        <w:t>Meta Robots Attribute</w:t>
+        <w:t xml:space="preserve">Robots </w:t>
+      </w:r>
+      <w:r>
+        <w:rPr>
+          <w:i/>
+          <w:iCs/>
+          <w:lang w:val="de-AT"/>
+        </w:rPr>
+        <w:t>Tag</w:t>
       </w:r>
       <w:r>
         <w:rPr>
@@ -377,11 +390,6 @@
           <w:lang w:val="de-AT"/>
         </w:rPr>
         <w:br/>
-      </w:r>
-      <w:r>
-        <w:rPr>
-          <w:lang w:val="de-AT"/>
-        </w:rPr>
         <w:t>Ein Hinweis für Suchmaschinen-Crawler (Roboter oder "Bots"), was sie mit der Seite machen sollen.</w:t>
       </w:r>
     </w:p>
@@ -503,15 +511,7 @@
           <w:bCs/>
           <w:lang w:val="de-AT"/>
         </w:rPr>
-        <w:t>Können Sie den Eintrag Ihrer Webseite in Suchmaschinen verhindern</w:t>
-      </w:r>
-      <w:r>
-        <w:rPr>
-          <w:b/>
-          <w:bCs/>
-          <w:lang w:val="de-AT"/>
-        </w:rPr>
-        <w:t>?</w:t>
+        <w:t>Können Sie den Eintrag Ihrer Webseite in Suchmaschinen verhindern?</w:t>
       </w:r>
     </w:p>
     <w:p>
@@ -572,20 +572,54 @@
         <w:rPr>
           <w:lang w:val="de-AT"/>
         </w:rPr>
-        <w:t xml:space="preserve">Meta-Tags im </w:t>
-      </w:r>
-      <w:r>
-        <w:rPr>
-          <w:lang w:val="de-AT"/>
-        </w:rPr>
-        <w:t>Code:</w:t>
+        <w:t>Meta-Tags im Code</w:t>
       </w:r>
       <w:r>
         <w:rPr>
           <w:lang w:val="de-AT"/>
         </w:rPr>
         <w:br/>
-        <w:t>Siehe beigelegte .html files. (bzw. Es liegen alle files im webroot folder)</w:t>
+      </w:r>
+      <w:r>
+        <w:rPr>
+          <w:noProof/>
+          <w:lang w:val="de-AT"/>
+        </w:rPr>
+        <w:drawing>
+          <wp:inline distT="0" distB="0" distL="0" distR="0" wp14:anchorId="11A769B4" wp14:editId="2ADF2D6F">
+            <wp:extent cx="5760720" cy="1027430"/>
+            <wp:effectExtent l="0" t="0" r="0" b="1270"/>
+            <wp:docPr id="1" name="Picture 1"/>
+            <wp:cNvGraphicFramePr>
+              <a:graphicFrameLocks xmlns:a="http://schemas.openxmlformats.org/drawingml/2006/main" noChangeAspect="1"/>
+            </wp:cNvGraphicFramePr>
+            <a:graphic xmlns:a="http://schemas.openxmlformats.org/drawingml/2006/main">
+              <a:graphicData uri="http://schemas.openxmlformats.org/drawingml/2006/picture">
+                <pic:pic xmlns:pic="http://schemas.openxmlformats.org/drawingml/2006/picture">
+                  <pic:nvPicPr>
+                    <pic:cNvPr id="1" name=""/>
+                    <pic:cNvPicPr/>
+                  </pic:nvPicPr>
+                  <pic:blipFill>
+                    <a:blip r:embed="rId10"/>
+                    <a:stretch>
+                      <a:fillRect/>
+                    </a:stretch>
+                  </pic:blipFill>
+                  <pic:spPr>
+                    <a:xfrm>
+                      <a:off x="0" y="0"/>
+                      <a:ext cx="5760720" cy="1027430"/>
+                    </a:xfrm>
+                    <a:prstGeom prst="rect">
+                      <a:avLst/>
+                    </a:prstGeom>
+                  </pic:spPr>
+                </pic:pic>
+              </a:graphicData>
+            </a:graphic>
+          </wp:inline>
+        </w:drawing>
       </w:r>
     </w:p>
     <w:p>
@@ -632,7 +666,7 @@
         </w:rPr>
         <w:br/>
       </w:r>
-      <w:hyperlink r:id="rId10" w:history="1">
+      <w:hyperlink r:id="rId11" w:history="1">
         <w:r>
           <w:rPr>
             <w:rStyle w:val="Hyperlink"/>
@@ -647,7 +681,7 @@
         </w:rPr>
         <w:br/>
       </w:r>
-      <w:hyperlink r:id="rId11" w:history="1">
+      <w:hyperlink r:id="rId12" w:history="1">
         <w:r>
           <w:rPr>
             <w:rStyle w:val="Hyperlink"/>
@@ -662,7 +696,7 @@
         </w:rPr>
         <w:br/>
       </w:r>
-      <w:hyperlink r:id="rId12" w:history="1">
+      <w:hyperlink r:id="rId13" w:history="1">
         <w:r>
           <w:rPr>
             <w:rStyle w:val="Hyperlink"/>
@@ -680,8 +714,8 @@
       </w:pPr>
     </w:p>
     <w:sectPr>
-      <w:headerReference w:type="default" r:id="rId13"/>
-      <w:footerReference w:type="default" r:id="rId14"/>
+      <w:headerReference w:type="default" r:id="rId14"/>
+      <w:footerReference w:type="default" r:id="rId15"/>
       <w:pgSz w:w="11906" w:h="16838"/>
       <w:pgMar w:top="1417" w:right="1417" w:bottom="1134" w:left="1417" w:header="708" w:footer="708" w:gutter="0"/>
       <w:cols w:space="708"/>

</xml_diff>